<commit_message>
ticket changed for questuions
</commit_message>
<xml_diff>
--- a/angular.docx
+++ b/angular.docx
@@ -132,6 +132,27 @@
     </w:p>
     <w:p>
       <w:pPr>
+        <w:shd w:val="clear" w:color="auto" w:fill="FFFFFF"/>
+        <w:spacing w:after="0" w:line="360" w:lineRule="auto"/>
+        <w:rPr>
+          <w:rFonts w:ascii="Times New Roman" w:eastAsia="Times New Roman" w:hAnsi="Times New Roman" w:cs="Times New Roman"/>
+          <w:color w:val="000000"/>
+          <w:sz w:val="24"/>
+          <w:szCs w:val="24"/>
+        </w:rPr>
+      </w:pPr>
+      <w:r>
+        <w:rPr>
+          <w:rFonts w:ascii="Times New Roman" w:eastAsia="Times New Roman" w:hAnsi="Times New Roman" w:cs="Times New Roman"/>
+          <w:color w:val="000000"/>
+          <w:sz w:val="24"/>
+          <w:szCs w:val="24"/>
+        </w:rPr>
+        <w:t>++++++++++++++++++++</w:t>
+      </w:r>
+    </w:p>
+    <w:p>
+      <w:pPr>
         <w:shd w:val="clear" w:color="auto" w:fill="F4F4F4"/>
         <w:tabs>
           <w:tab w:val="left" w:pos="916"/>
@@ -817,6 +838,7 @@
           <w:sz w:val="24"/>
           <w:szCs w:val="24"/>
         </w:rPr>
+        <w:lastRenderedPageBreak/>
         <w:t xml:space="preserve">    &lt;li class="nav-item"&gt;</w:t>
       </w:r>
     </w:p>
@@ -856,7 +878,6 @@
           <w:sz w:val="24"/>
           <w:szCs w:val="24"/>
         </w:rPr>
-        <w:lastRenderedPageBreak/>
         <w:t xml:space="preserve">      &lt;a class="nav-link" (click)="goHome()"&gt;Home&lt;/a&gt;</w:t>
       </w:r>
     </w:p>
@@ -1630,6 +1651,7 @@
           <w:sz w:val="24"/>
           <w:szCs w:val="24"/>
         </w:rPr>
+        <w:lastRenderedPageBreak/>
         <w:t> </w:t>
       </w:r>
       <w:r>
@@ -1651,17 +1673,7 @@
           <w:szCs w:val="24"/>
         </w:rPr>
         <w:br/>
-        <w:t xml:space="preserve"> The user login credentials are passed to an authenticate API, which is present on the server. Post </w:t>
-      </w:r>
-      <w:r>
-        <w:rPr>
-          <w:rFonts w:ascii="Times New Roman" w:eastAsia="Times New Roman" w:hAnsi="Times New Roman" w:cs="Times New Roman"/>
-          <w:color w:val="000000"/>
-          <w:sz w:val="24"/>
-          <w:szCs w:val="24"/>
-        </w:rPr>
-        <w:lastRenderedPageBreak/>
-        <w:t>server-side validation of the credentials, a JWT (JSON Web Token) is returned. The JWT has information or attributes regarding the current user. The user is then identified with the given JWT. This is called authentication.</w:t>
+        <w:t xml:space="preserve"> The user login credentials are passed to an authenticate API, which is present on the server. Post server-side validation of the credentials, a JWT (JSON Web Token) is returned. The JWT has information or attributes regarding the current user. The user is then identified with the given JWT. This is called authentication.</w:t>
       </w:r>
     </w:p>
     <w:p>
@@ -1891,6 +1903,7 @@
           <w:sz w:val="24"/>
           <w:szCs w:val="24"/>
         </w:rPr>
+        <w:lastRenderedPageBreak/>
         <w:drawing>
           <wp:inline distT="0" distB="0" distL="0" distR="0">
             <wp:extent cx="4160520" cy="3188335"/>
@@ -1968,15 +1981,6 @@
           <w:szCs w:val="24"/>
         </w:rPr>
         <w:br/>
-      </w:r>
-      <w:r>
-        <w:rPr>
-          <w:rFonts w:ascii="Times New Roman" w:eastAsia="Times New Roman" w:hAnsi="Times New Roman" w:cs="Times New Roman"/>
-          <w:color w:val="000000"/>
-          <w:sz w:val="24"/>
-          <w:szCs w:val="24"/>
-        </w:rPr>
-        <w:lastRenderedPageBreak/>
         <w:t xml:space="preserve"> Directives. The image represents the types of directives in Angular; Attribute, structural, and custom.</w:t>
       </w:r>
     </w:p>
@@ -2179,6 +2183,7 @@
           <w:sz w:val="24"/>
           <w:szCs w:val="24"/>
         </w:rPr>
+        <w:lastRenderedPageBreak/>
         <w:t>Directives –</w:t>
       </w:r>
       <w:r>
@@ -2348,7 +2353,6 @@
           <w:sz w:val="24"/>
           <w:szCs w:val="24"/>
         </w:rPr>
-        <w:lastRenderedPageBreak/>
         <w:t>Services –</w:t>
       </w:r>
       <w:r>
@@ -2468,6 +2472,7 @@
           <w:sz w:val="24"/>
           <w:szCs w:val="24"/>
         </w:rPr>
+        <w:lastRenderedPageBreak/>
         <w:drawing>
           <wp:inline distT="0" distB="0" distL="0" distR="0">
             <wp:extent cx="6668770" cy="3389630"/>
@@ -2662,7 +2667,6 @@
           <w:sz w:val="24"/>
           <w:szCs w:val="24"/>
         </w:rPr>
-        <w:lastRenderedPageBreak/>
         <w:t> </w:t>
       </w:r>
       <w:r>
@@ -2783,6 +2787,7 @@
           <w:sz w:val="24"/>
           <w:szCs w:val="24"/>
         </w:rPr>
+        <w:lastRenderedPageBreak/>
         <w:t> </w:t>
       </w:r>
       <w:r>
@@ -3100,7 +3105,6 @@
           <w:sz w:val="24"/>
           <w:szCs w:val="24"/>
         </w:rPr>
-        <w:lastRenderedPageBreak/>
         <w:t>Interface OnInit {</w:t>
       </w:r>
     </w:p>
@@ -3262,6 +3266,7 @@
           <w:sz w:val="24"/>
           <w:szCs w:val="24"/>
         </w:rPr>
+        <w:lastRenderedPageBreak/>
         <w:t>In the conventional web technology, as soon as a client requests a webpage, the server sends the resource. However, when again the client requests for another page, the server responds again with sending the requested resource. The problem with this technology is that it requires a lot of time.</w:t>
       </w:r>
     </w:p>
@@ -3616,17 +3621,7 @@
           <w:szCs w:val="24"/>
         </w:rPr>
         <w:br/>
-        <w:t xml:space="preserve">TypeScript is developed by Microsoft and it is a superset of JavaScript. The issue with JS is that it isn’t a true OOP language. As the JS code doesn’t follow the Prototype Pattern, the bigger the </w:t>
-      </w:r>
-      <w:r>
-        <w:rPr>
-          <w:rFonts w:ascii="Times New Roman" w:eastAsia="Times New Roman" w:hAnsi="Times New Roman" w:cs="Times New Roman"/>
-          <w:color w:val="000000"/>
-          <w:sz w:val="24"/>
-          <w:szCs w:val="24"/>
-        </w:rPr>
-        <w:lastRenderedPageBreak/>
-        <w:t>size of the code the messier it gets. Hence, it leads to difficulties in maintainability as well as reusability. To offset this, TypeScript follows a strict OOP approach.</w:t>
+        <w:t>TypeScript is developed by Microsoft and it is a superset of JavaScript. The issue with JS is that it isn’t a true OOP language. As the JS code doesn’t follow the Prototype Pattern, the bigger the size of the code the messier it gets. Hence, it leads to difficulties in maintainability as well as reusability. To offset this, TypeScript follows a strict OOP approach.</w:t>
       </w:r>
     </w:p>
     <w:p>
@@ -3689,6 +3684,7 @@
           <w:sz w:val="24"/>
           <w:szCs w:val="24"/>
         </w:rPr>
+        <w:lastRenderedPageBreak/>
         <w:drawing>
           <wp:inline distT="0" distB="0" distL="0" distR="0">
             <wp:extent cx="6179574" cy="2545080"/>
@@ -4062,17 +4058,7 @@
           <w:sz w:val="21"/>
           <w:szCs w:val="21"/>
         </w:rPr>
-        <w:t xml:space="preserve">, these providers are also available to all the classes in the app </w:t>
-      </w:r>
-      <w:r>
-        <w:rPr>
-          <w:rFonts w:ascii="Helvetica" w:hAnsi="Helvetica" w:cs="Helvetica"/>
-          <w:spacing w:val="5"/>
-          <w:sz w:val="21"/>
-          <w:szCs w:val="21"/>
-        </w:rPr>
-        <w:lastRenderedPageBreak/>
-        <w:t>as long they have the lookup token. You should always provide your service in the root injector unless there is a case where you want the service to be available only if the consumer imports a particular </w:t>
+        <w:t>, these providers are also available to all the classes in the app as long they have the lookup token. You should always provide your service in the root injector unless there is a case where you want the service to be available only if the consumer imports a particular </w:t>
       </w:r>
       <w:r>
         <w:rPr>
@@ -4222,7 +4208,16 @@
           <w:color w:val="222222"/>
           <w:shd w:val="clear" w:color="auto" w:fill="FFFFFF"/>
         </w:rPr>
-        <w:t> property of the @NgModule decorator. It enables an </w:t>
+        <w:t xml:space="preserve"> property of the @NgModule </w:t>
+      </w:r>
+      <w:r>
+        <w:rPr>
+          <w:rFonts w:ascii="Arial" w:hAnsi="Arial" w:cs="Arial"/>
+          <w:color w:val="222222"/>
+          <w:shd w:val="clear" w:color="auto" w:fill="FFFFFF"/>
+        </w:rPr>
+        <w:lastRenderedPageBreak/>
+        <w:t>decorator. It enables an </w:t>
       </w:r>
       <w:r>
         <w:rPr>
@@ -4921,7 +4916,6 @@
           <w:sz w:val="24"/>
           <w:szCs w:val="24"/>
         </w:rPr>
-        <w:lastRenderedPageBreak/>
         <w:t>In the above code the #name declares a variable on the input element. Here the name refers to the </w:t>
       </w:r>
       <w:r>
@@ -4963,6 +4957,7 @@
           <w:sz w:val="24"/>
           <w:szCs w:val="24"/>
         </w:rPr>
+        <w:lastRenderedPageBreak/>
         <w:t>Finally, a Template reference variable refers to its attached element, component or directive. It can be accessed anywhere in the entire template. We can also use ref- instead of #. Thus we can also write the above code as ref-name.</w:t>
       </w:r>
     </w:p>
@@ -5362,7 +5357,6 @@
           <w:sz w:val="24"/>
           <w:szCs w:val="24"/>
         </w:rPr>
-        <w:lastRenderedPageBreak/>
         <w:t>A Component is a directive with a template. So we should use a Component whenever we want reusable set of DOM elements with behaviors of UI. And we should use a Directive whenever we want reusable behavior to supplement the DOM.</w:t>
       </w:r>
     </w:p>
@@ -5414,6 +5408,7 @@
           <w:sz w:val="24"/>
           <w:szCs w:val="24"/>
         </w:rPr>
+        <w:lastRenderedPageBreak/>
         <w:t>What are all the types of Directives?</w:t>
       </w:r>
     </w:p>
@@ -5856,56 +5851,47 @@
           <w:sz w:val="24"/>
           <w:szCs w:val="24"/>
         </w:rPr>
-        <w:t xml:space="preserve"> setting) event </w:t>
-      </w:r>
-      <w:r>
-        <w:rPr>
-          <w:rFonts w:ascii="Times New Roman" w:eastAsia="Times New Roman" w:hAnsi="Times New Roman" w:cs="Times New Roman"/>
-          <w:color w:val="242729"/>
+        <w:t> setting) event though the array might not even have changed. Your pipe should try to recognize this and for example return cached results.</w:t>
+      </w:r>
+    </w:p>
+    <w:p>
+      <w:pPr>
+        <w:shd w:val="clear" w:color="auto" w:fill="FFFFFF"/>
+        <w:spacing w:after="0" w:line="360" w:lineRule="auto"/>
+        <w:rPr>
+          <w:rFonts w:ascii="Times New Roman" w:eastAsia="Times New Roman" w:hAnsi="Times New Roman" w:cs="Times New Roman"/>
+          <w:spacing w:val="-1"/>
+          <w:sz w:val="24"/>
+          <w:szCs w:val="24"/>
+        </w:rPr>
+      </w:pPr>
+      <w:r>
+        <w:rPr>
+          <w:rFonts w:ascii="Times New Roman" w:eastAsia="Times New Roman" w:hAnsi="Times New Roman" w:cs="Times New Roman"/>
+          <w:spacing w:val="-1"/>
+          <w:sz w:val="24"/>
+          <w:szCs w:val="24"/>
+        </w:rPr>
+        <w:t>The code uses the Angular http client to retrieve data:</w:t>
+      </w:r>
+    </w:p>
+    <w:p>
+      <w:pPr>
+        <w:spacing w:after="0" w:line="360" w:lineRule="auto"/>
+        <w:rPr>
+          <w:rFonts w:ascii="Times New Roman" w:eastAsia="Times New Roman" w:hAnsi="Times New Roman" w:cs="Times New Roman"/>
+          <w:sz w:val="24"/>
+          <w:szCs w:val="24"/>
+        </w:rPr>
+      </w:pPr>
+      <w:r>
+        <w:rPr>
+          <w:rFonts w:ascii="Times New Roman" w:eastAsia="Times New Roman" w:hAnsi="Times New Roman" w:cs="Times New Roman"/>
+          <w:noProof/>
           <w:sz w:val="24"/>
           <w:szCs w:val="24"/>
         </w:rPr>
         <w:lastRenderedPageBreak/>
-        <w:t>though the array might not even have changed. Your pipe should try to recognize this and for example return cached results.</w:t>
-      </w:r>
-    </w:p>
-    <w:p>
-      <w:pPr>
-        <w:shd w:val="clear" w:color="auto" w:fill="FFFFFF"/>
-        <w:spacing w:after="0" w:line="360" w:lineRule="auto"/>
-        <w:rPr>
-          <w:rFonts w:ascii="Times New Roman" w:eastAsia="Times New Roman" w:hAnsi="Times New Roman" w:cs="Times New Roman"/>
-          <w:spacing w:val="-1"/>
-          <w:sz w:val="24"/>
-          <w:szCs w:val="24"/>
-        </w:rPr>
-      </w:pPr>
-      <w:r>
-        <w:rPr>
-          <w:rFonts w:ascii="Times New Roman" w:eastAsia="Times New Roman" w:hAnsi="Times New Roman" w:cs="Times New Roman"/>
-          <w:spacing w:val="-1"/>
-          <w:sz w:val="24"/>
-          <w:szCs w:val="24"/>
-        </w:rPr>
-        <w:t>The code uses the Angular http client to retrieve data:</w:t>
-      </w:r>
-    </w:p>
-    <w:p>
-      <w:pPr>
-        <w:spacing w:after="0" w:line="360" w:lineRule="auto"/>
-        <w:rPr>
-          <w:rFonts w:ascii="Times New Roman" w:eastAsia="Times New Roman" w:hAnsi="Times New Roman" w:cs="Times New Roman"/>
-          <w:sz w:val="24"/>
-          <w:szCs w:val="24"/>
-        </w:rPr>
-      </w:pPr>
-      <w:r>
-        <w:rPr>
-          <w:rFonts w:ascii="Times New Roman" w:eastAsia="Times New Roman" w:hAnsi="Times New Roman" w:cs="Times New Roman"/>
-          <w:noProof/>
-          <w:sz w:val="24"/>
-          <w:szCs w:val="24"/>
-        </w:rPr>
         <w:drawing>
           <wp:inline distT="0" distB="0" distL="0" distR="0">
             <wp:extent cx="5674995" cy="5765800"/>
@@ -6084,7 +6070,6 @@
           <w:sz w:val="24"/>
           <w:szCs w:val="24"/>
         </w:rPr>
-        <w:lastRenderedPageBreak/>
         <w:t>This state is calculated by “reducing” over a collection or stream of actions that update it in controlled ways.</w:t>
       </w:r>
     </w:p>
@@ -6132,6 +6117,7 @@
           <w:sz w:val="24"/>
           <w:szCs w:val="24"/>
         </w:rPr>
+        <w:lastRenderedPageBreak/>
         <w:t xml:space="preserve">This </w:t>
       </w:r>
       <w:r>
@@ -6590,17 +6576,7 @@
           <w:sz w:val="24"/>
           <w:szCs w:val="24"/>
         </w:rPr>
-        <w:t xml:space="preserve">Zone.js is one of the Angular dependencies which provides a mechanism, called zones, for encapsulating and intercepting asynchronous activities in the browser </w:t>
-      </w:r>
-      <w:r>
-        <w:rPr>
-          <w:rFonts w:ascii="Times New Roman" w:eastAsia="Times New Roman" w:hAnsi="Times New Roman" w:cs="Times New Roman"/>
-          <w:spacing w:val="-1"/>
-          <w:sz w:val="24"/>
-          <w:szCs w:val="24"/>
-        </w:rPr>
-        <w:lastRenderedPageBreak/>
-        <w:t>(e.g.setTimeout,setInterval,promises). These zones are </w:t>
+        <w:t>Zone.js is one of the Angular dependencies which provides a mechanism, called zones, for encapsulating and intercepting asynchronous activities in the browser (e.g.setTimeout,setInterval,promises). These zones are </w:t>
       </w:r>
       <w:r>
         <w:rPr>
@@ -6620,7 +6596,17 @@
           <w:sz w:val="24"/>
           <w:szCs w:val="24"/>
         </w:rPr>
-        <w:t> that allow Angular to track the start and completion of asynchronous activities and perform tasks as required (e.g. change detection). Zone.js provides a global zone that can be forked and extended to further encapsulate/isolate asynchronous behaviour, which Angular does so in its NgZone service, by creating a fork and extending it with its own behaviours.</w:t>
+        <w:t xml:space="preserve"> that allow Angular to track the start and completion of asynchronous activities and perform tasks as required (e.g. change detection). Zone.js provides a global zone that can be forked and extended to further </w:t>
+      </w:r>
+      <w:r>
+        <w:rPr>
+          <w:rFonts w:ascii="Times New Roman" w:eastAsia="Times New Roman" w:hAnsi="Times New Roman" w:cs="Times New Roman"/>
+          <w:spacing w:val="-1"/>
+          <w:sz w:val="24"/>
+          <w:szCs w:val="24"/>
+        </w:rPr>
+        <w:lastRenderedPageBreak/>
+        <w:t>encapsulate/isolate asynchronous behaviour, which Angular does so in its NgZone service, by creating a fork and extending it with its own behaviours.</w:t>
       </w:r>
     </w:p>
     <w:p>
@@ -6806,7 +6792,6 @@
           <w:sz w:val="24"/>
           <w:szCs w:val="24"/>
         </w:rPr>
-        <w:lastRenderedPageBreak/>
         <w:drawing>
           <wp:inline distT="0" distB="0" distL="0" distR="0">
             <wp:extent cx="5668010" cy="3455035"/>
@@ -6900,6 +6885,7 @@
           <w:sz w:val="24"/>
           <w:szCs w:val="24"/>
         </w:rPr>
+        <w:lastRenderedPageBreak/>
         <w:t>What is Traceur compiler?</w:t>
       </w:r>
     </w:p>
@@ -7109,7 +7095,6 @@
           <w:sz w:val="24"/>
           <w:szCs w:val="24"/>
         </w:rPr>
-        <w:lastRenderedPageBreak/>
         <w:t>The Angular Team are working on lots of bug fixes, new features and added/update/remove/ re-introduce/ and many more things.</w:t>
       </w:r>
     </w:p>
@@ -7420,6 +7405,7 @@
           <w:sz w:val="24"/>
           <w:szCs w:val="24"/>
         </w:rPr>
+        <w:lastRenderedPageBreak/>
         <w:t>entryComponents</w:t>
       </w:r>
     </w:p>
@@ -7773,7 +7759,6 @@
           <w:sz w:val="24"/>
           <w:szCs w:val="24"/>
         </w:rPr>
-        <w:lastRenderedPageBreak/>
         <w:t>Angular executes a pure pipe only when it detects a pure change to the input value. A pure change can be primitive or non-primitive.</w:t>
       </w:r>
     </w:p>
@@ -8075,6 +8060,7 @@
           <w:sz w:val="24"/>
           <w:szCs w:val="24"/>
         </w:rPr>
+        <w:lastRenderedPageBreak/>
         <w:t>A pipe can accept any number of optional parameters to achieve output. The parameter value can be any valid template expressions. To add optional parameters follow the pipe name with a colon (:). Its looks like- currency: 'INR'</w:t>
       </w:r>
     </w:p>
@@ -8297,7 +8283,6 @@
           <w:sz w:val="24"/>
           <w:szCs w:val="24"/>
         </w:rPr>
-        <w:lastRenderedPageBreak/>
         <w:t>BrowserModule –</w:t>
       </w:r>
       <w:r>

</xml_diff>